<commit_message>
Added Terrain Generation prject
</commit_message>
<xml_diff>
--- a/octet/src/examples/l_systems/adamjoyce-L-system-2015.docx
+++ b/octet/src/examples/l_systems/adamjoyce-L-system-2015.docx
@@ -85,12 +85,14 @@
         <w:contextualSpacing/>
         <w:jc w:val="center"/>
         <w:rPr>
+          <w:b/>
           <w:sz w:val="40"/>
           <w:szCs w:val="40"/>
         </w:rPr>
       </w:pPr>
       <w:r>
         <w:rPr>
+          <w:b/>
           <w:sz w:val="40"/>
           <w:szCs w:val="40"/>
         </w:rPr>
@@ -103,46 +105,47 @@
         <w:contextualSpacing/>
         <w:jc w:val="center"/>
         <w:rPr>
+          <w:b/>
           <w:sz w:val="40"/>
           <w:szCs w:val="40"/>
         </w:rPr>
       </w:pPr>
       <w:r>
         <w:rPr>
+          <w:b/>
           <w:sz w:val="40"/>
           <w:szCs w:val="40"/>
         </w:rPr>
-        <w:t>Maths and Graphical Effects</w:t>
-      </w:r>
-    </w:p>
-    <w:p>
-      <w:pPr>
-        <w:spacing w:line="240" w:lineRule="auto"/>
-        <w:contextualSpacing/>
-        <w:jc w:val="center"/>
-        <w:rPr>
+        <w:t>Math</w:t>
+      </w:r>
+      <w:r>
+        <w:rPr>
+          <w:b/>
           <w:sz w:val="40"/>
           <w:szCs w:val="40"/>
         </w:rPr>
-      </w:pPr>
-      <w:r>
-        <w:rPr>
+        <w:t>ematics and Graphics for Computer Games</w:t>
+      </w:r>
+    </w:p>
+    <w:p>
+      <w:pPr>
+        <w:spacing w:line="240" w:lineRule="auto"/>
+        <w:contextualSpacing/>
+        <w:jc w:val="center"/>
+        <w:rPr>
+          <w:b/>
           <w:sz w:val="40"/>
           <w:szCs w:val="40"/>
         </w:rPr>
-        <w:t>MSc Computer Games and Entertainment</w:t>
-      </w:r>
-    </w:p>
-    <w:p>
-      <w:pPr>
-        <w:spacing w:line="240" w:lineRule="auto"/>
-        <w:contextualSpacing/>
-        <w:jc w:val="center"/>
-        <w:rPr>
+      </w:pPr>
+      <w:r>
+        <w:rPr>
+          <w:b/>
           <w:sz w:val="40"/>
           <w:szCs w:val="40"/>
         </w:rPr>
-      </w:pPr>
+        <w:t>MSc Computer Games and Entertainment</w:t>
+      </w:r>
     </w:p>
     <w:p>
       <w:pPr>
@@ -154,49 +157,75 @@
           <w:szCs w:val="40"/>
         </w:rPr>
       </w:pPr>
-      <w:r>
-        <w:rPr>
+    </w:p>
+    <w:p>
+      <w:pPr>
+        <w:spacing w:line="240" w:lineRule="auto"/>
+        <w:contextualSpacing/>
+        <w:jc w:val="center"/>
+        <w:rPr>
+          <w:b/>
           <w:sz w:val="40"/>
           <w:szCs w:val="40"/>
         </w:rPr>
-        <w:t>b</w:t>
-      </w:r>
-      <w:r>
-        <w:rPr>
+      </w:pPr>
+      <w:proofErr w:type="gramStart"/>
+      <w:r>
+        <w:rPr>
+          <w:b/>
           <w:sz w:val="40"/>
           <w:szCs w:val="40"/>
         </w:rPr>
-        <w:t xml:space="preserve">y </w:t>
-      </w:r>
-      <w:r>
-        <w:rPr>
+        <w:t>b</w:t>
+      </w:r>
+      <w:r>
+        <w:rPr>
+          <w:b/>
           <w:sz w:val="40"/>
           <w:szCs w:val="40"/>
         </w:rPr>
-        <w:t>Adam Joyce</w:t>
-      </w:r>
-      <w:bookmarkStart w:id="0" w:name="_GoBack"/>
-      <w:bookmarkEnd w:id="0"/>
-    </w:p>
-    <w:p>
-      <w:pPr>
-        <w:spacing w:line="240" w:lineRule="auto"/>
-        <w:contextualSpacing/>
-        <w:jc w:val="center"/>
-        <w:rPr>
+        <w:t>y</w:t>
+      </w:r>
+      <w:proofErr w:type="gramEnd"/>
+      <w:r>
+        <w:rPr>
+          <w:b/>
           <w:sz w:val="40"/>
           <w:szCs w:val="40"/>
         </w:rPr>
-      </w:pPr>
-      <w:r>
-        <w:rPr>
+        <w:t xml:space="preserve"> </w:t>
+      </w:r>
+      <w:r>
+        <w:rPr>
+          <w:b/>
           <w:sz w:val="40"/>
           <w:szCs w:val="40"/>
         </w:rPr>
+        <w:t>Adam Joyce</w:t>
+      </w:r>
+    </w:p>
+    <w:p>
+      <w:pPr>
+        <w:spacing w:line="240" w:lineRule="auto"/>
+        <w:contextualSpacing/>
+        <w:jc w:val="center"/>
+        <w:rPr>
+          <w:b/>
+          <w:sz w:val="40"/>
+          <w:szCs w:val="40"/>
+        </w:rPr>
+      </w:pPr>
+      <w:r>
+        <w:rPr>
+          <w:b/>
+          <w:sz w:val="40"/>
+          <w:szCs w:val="40"/>
+        </w:rPr>
         <w:t>18</w:t>
       </w:r>
       <w:r>
         <w:rPr>
+          <w:b/>
           <w:sz w:val="40"/>
           <w:szCs w:val="40"/>
         </w:rPr>
@@ -320,7 +349,13 @@
         <w:contextualSpacing/>
       </w:pPr>
       <w:r>
-        <w:t>This document is designed to give the reader a description of my first Maths and Graphics L-systems coursework on the MSc Computer Games and Entertainment at Goldsmiths.</w:t>
+        <w:t>This document is designed to give the reader a description of my first Maths and Graphics L-systems coursework on the MSc Computer Games and Entertainment</w:t>
+      </w:r>
+      <w:r>
+        <w:t xml:space="preserve"> course</w:t>
+      </w:r>
+      <w:r>
+        <w:t xml:space="preserve"> at Goldsmiths.</w:t>
       </w:r>
       <w:r>
         <w:t xml:space="preserve">  It also </w:t>
@@ -383,7 +418,13 @@
         <w:contextualSpacing/>
       </w:pPr>
       <w:r>
-        <w:t xml:space="preserve">There are a number of different files included in my submission, the key </w:t>
+        <w:t xml:space="preserve">There are a number of different </w:t>
+      </w:r>
+      <w:r>
+        <w:t>files included in my submission.  T</w:t>
+      </w:r>
+      <w:r>
+        <w:t xml:space="preserve">he key </w:t>
       </w:r>
       <w:r>
         <w:t>files</w:t>
@@ -405,7 +446,10 @@
         <w:spacing w:line="240" w:lineRule="auto"/>
       </w:pPr>
       <w:r>
-        <w:t>l_systems_generator.h</w:t>
+        <w:t>l_system</w:t>
+      </w:r>
+      <w:r>
+        <w:t>_generator.h</w:t>
       </w:r>
     </w:p>
     <w:p>
@@ -449,7 +493,10 @@
         <w:t xml:space="preserve">The </w:t>
       </w:r>
       <w:r>
-        <w:t xml:space="preserve">l_systems_generator.h </w:t>
+        <w:t>l_system</w:t>
+      </w:r>
+      <w:r>
+        <w:t xml:space="preserve">_generator.h </w:t>
       </w:r>
       <w:r>
         <w:t xml:space="preserve">file </w:t>
@@ -464,7 +511,13 @@
         <w:t>-s</w:t>
       </w:r>
       <w:r>
-        <w:t>ystem parameters and generate the axiom for that stage of the L-system’s iteration.</w:t>
+        <w:t xml:space="preserve">ystem parameters and </w:t>
+      </w:r>
+      <w:r>
+        <w:t>generate the axiom for the current</w:t>
+      </w:r>
+      <w:r>
+        <w:t xml:space="preserve"> stage of the L-system’s iteration.</w:t>
       </w:r>
     </w:p>
     <w:p>
@@ -506,7 +559,10 @@
         <w:t>,</w:t>
       </w:r>
       <w:r>
-        <w:t xml:space="preserve"> and displaying the L-systems at each iteration</w:t>
+        <w:t xml:space="preserve"> and displaying the L-system</w:t>
+      </w:r>
+      <w:r>
+        <w:t xml:space="preserve"> at each iteration</w:t>
       </w:r>
       <w:r>
         <w:t xml:space="preserve">.  It also handles </w:t>
@@ -518,7 +574,10 @@
         <w:t>,</w:t>
       </w:r>
       <w:r>
-        <w:t xml:space="preserve"> altering the L-systems </w:t>
+        <w:t xml:space="preserve"> altering the L-system</w:t>
+      </w:r>
+      <w:r>
+        <w:t xml:space="preserve"> </w:t>
       </w:r>
       <w:r>
         <w:t>accordingly</w:t>
@@ -787,22 +846,16 @@
         <w:t xml:space="preserve">The </w:t>
       </w:r>
       <w:r>
-        <w:t xml:space="preserve">‘l_systems_generator’ </w:t>
-      </w:r>
-      <w:r>
-        <w:t xml:space="preserve">class, </w:t>
-      </w:r>
-      <w:r>
-        <w:t>in the ‘l_systems_generator.h’ file</w:t>
-      </w:r>
-      <w:r>
-        <w:t>,</w:t>
-      </w:r>
-      <w:r>
-        <w:t xml:space="preserve"> </w:t>
-      </w:r>
-      <w:r>
-        <w:t>reads</w:t>
+        <w:t>‘l_system</w:t>
+      </w:r>
+      <w:r>
+        <w:t xml:space="preserve">_generator’ class, in the </w:t>
+      </w:r>
+      <w:r>
+        <w:t>‘l_system</w:t>
+      </w:r>
+      <w:r>
+        <w:t>_generator.h’ file, reads</w:t>
       </w:r>
       <w:r>
         <w:t xml:space="preserve"> in </w:t>
@@ -961,89 +1014,96 @@
         <w:t>)’ loops through each character in the axio</w:t>
       </w:r>
       <w:r>
-        <w:t>m interpreting its meaning by the use of</w:t>
+        <w:t xml:space="preserve">m interpreting its meaning by </w:t>
+      </w:r>
+      <w:r>
+        <w:t>using</w:t>
       </w:r>
       <w:r>
         <w:t xml:space="preserve"> a switch statement.  Each case in the switch statement correspond</w:t>
       </w:r>
       <w:r>
-        <w:t xml:space="preserve">s to a constant in the L-system, with the default clause skipping over any unevaluated progression </w:t>
-      </w:r>
-      <w:proofErr w:type="gramStart"/>
+        <w:t>s to a constant in the L-system, with the default clause skipping over any unevaluated progression values</w:t>
+      </w:r>
+      <w:r>
+        <w:t xml:space="preserve"> (</w:t>
+      </w:r>
       <w:r>
         <w:t>values</w:t>
       </w:r>
       <w:r>
+        <w:t xml:space="preserve"> </w:t>
+      </w:r>
+      <w:r>
+        <w:t xml:space="preserve">meant </w:t>
+      </w:r>
+      <w:r>
+        <w:t>only for expression</w:t>
+      </w:r>
+      <w:r>
+        <w:t xml:space="preserve"> expansion</w:t>
+      </w:r>
+      <w:r>
+        <w:t>)</w:t>
+      </w:r>
+      <w:r>
+        <w:t>.</w:t>
+      </w:r>
+    </w:p>
+    <w:p>
+      <w:pPr>
+        <w:spacing w:line="240" w:lineRule="auto"/>
+        <w:contextualSpacing/>
+      </w:pPr>
+    </w:p>
+    <w:p>
+      <w:pPr>
+        <w:spacing w:line="240" w:lineRule="auto"/>
+        <w:contextualSpacing/>
+      </w:pPr>
+      <w:r>
+        <w:t xml:space="preserve">For the </w:t>
+      </w:r>
+      <w:r>
+        <w:t>position and angle of each line in the l</w:t>
+      </w:r>
+      <w:r>
+        <w:t>-system to vary</w:t>
+      </w:r>
+      <w:r>
         <w:t>,</w:t>
       </w:r>
       <w:r>
+        <w:t xml:space="preserve"> I use a stack which</w:t>
+      </w:r>
+      <w:r>
+        <w:t xml:space="preserve"> store</w:t>
+      </w:r>
+      <w:r>
+        <w:t>s</w:t>
+      </w:r>
+      <w:r>
+        <w:t xml:space="preserve"> both the position and angle variables of the line (or ‘node’).  </w:t>
+      </w:r>
+      <w:r>
+        <w:t>The</w:t>
+      </w:r>
+      <w:r>
+        <w:t xml:space="preserve"> stack </w:t>
+      </w:r>
+      <w:r>
+        <w:t>is</w:t>
+      </w:r>
+      <w:r>
+        <w:t xml:space="preserve"> a</w:t>
+      </w:r>
+      <w:r>
+        <w:t xml:space="preserve"> simple ‘dynarray’ containing</w:t>
+      </w:r>
+      <w:r>
         <w:t xml:space="preserve"> </w:t>
       </w:r>
       <w:r>
-        <w:t>that</w:t>
-      </w:r>
-      <w:proofErr w:type="gramEnd"/>
-      <w:r>
-        <w:t xml:space="preserve"> is values</w:t>
-      </w:r>
-      <w:r>
-        <w:t xml:space="preserve"> </w:t>
-      </w:r>
-      <w:r>
-        <w:t xml:space="preserve">meant </w:t>
-      </w:r>
-      <w:r>
-        <w:t>only for expression</w:t>
-      </w:r>
-      <w:r>
-        <w:t xml:space="preserve"> expansion.</w:t>
-      </w:r>
-    </w:p>
-    <w:p>
-      <w:pPr>
-        <w:spacing w:line="240" w:lineRule="auto"/>
-        <w:contextualSpacing/>
-      </w:pPr>
-    </w:p>
-    <w:p>
-      <w:pPr>
-        <w:spacing w:line="240" w:lineRule="auto"/>
-        <w:contextualSpacing/>
-      </w:pPr>
-      <w:r>
-        <w:t xml:space="preserve">For the </w:t>
-      </w:r>
-      <w:r>
-        <w:t>position and angle of each line in the l</w:t>
-      </w:r>
-      <w:r>
-        <w:t>-system to vary I use a stack which</w:t>
-      </w:r>
-      <w:r>
-        <w:t xml:space="preserve"> store</w:t>
-      </w:r>
-      <w:r>
-        <w:t>s</w:t>
-      </w:r>
-      <w:r>
-        <w:t xml:space="preserve"> both the position and angle variables of the line (or ‘node’).  </w:t>
-      </w:r>
-      <w:r>
-        <w:t>The</w:t>
-      </w:r>
-      <w:r>
-        <w:t xml:space="preserve"> stack </w:t>
-      </w:r>
-      <w:r>
-        <w:t>takes the form of a</w:t>
-      </w:r>
-      <w:r>
-        <w:t xml:space="preserve"> simple ‘dynarray’ containing</w:t>
-      </w:r>
-      <w:r>
-        <w:t xml:space="preserve"> </w:t>
-      </w:r>
-      <w:r>
         <w:t>instances of my data class ‘tree_node’.</w:t>
       </w:r>
     </w:p>
@@ -1098,19 +1158,22 @@
         <w:t>is</w:t>
       </w:r>
       <w:r>
-        <w:t xml:space="preserve"> ‘tree_node’ stack allows the branching that i</w:t>
+        <w:t xml:space="preserve"> ‘tree_node’ stack </w:t>
+      </w:r>
+      <w:r>
+        <w:t xml:space="preserve">provides capability for </w:t>
+      </w:r>
+      <w:r>
+        <w:t>the branching that i</w:t>
       </w:r>
       <w:r>
         <w:t>s present in the majority of my</w:t>
       </w:r>
       <w:r>
-        <w:t xml:space="preserve"> L-systems</w:t>
-      </w:r>
-      <w:r>
-        <w:t xml:space="preserve"> models </w:t>
-      </w:r>
-      <w:r>
-        <w:t>to exist</w:t>
+        <w:t xml:space="preserve"> L-system</w:t>
+      </w:r>
+      <w:r>
+        <w:t xml:space="preserve"> models</w:t>
       </w:r>
       <w:r>
         <w:t xml:space="preserve">.  It does this by creating, and pushing, a new </w:t>
@@ -1327,7 +1390,7 @@
       </w:r>
       <w:proofErr w:type="gramEnd"/>
       <w:r>
-        <w:t>)’ function in the ‘l_systems_generator’ class.</w:t>
+        <w:t>)’ function in the ‘l_system_generator’ class.</w:t>
       </w:r>
       <w:r>
         <w:t xml:space="preserve">  This function traverses the old axiom, detects any variables that have corresponding rules, and replaces those variables with their rules.</w:t>
@@ -1410,13 +1473,10 @@
       </w:r>
       <w:proofErr w:type="gramEnd"/>
       <w:r>
-        <w:t xml:space="preserve">)’ in the </w:t>
-      </w:r>
-      <w:r>
-        <w:t>‘l_systems_generator’ class</w:t>
-      </w:r>
-      <w:r>
-        <w:t>.</w:t>
+        <w:t>)’ in the ‘l_system</w:t>
+      </w:r>
+      <w:r>
+        <w:t>_generator’ class.</w:t>
       </w:r>
     </w:p>
     <w:p>
@@ -1446,7 +1506,13 @@
         <w:t xml:space="preserve">the ‘l_systems’ class is responsible for detecting </w:t>
       </w:r>
       <w:r>
-        <w:t>‘SPACE’ and ‘BACKSAPCE’ key presses before iterating</w:t>
+        <w:t>‘SPACE’ and ‘BACKSPA</w:t>
+      </w:r>
+      <w:r>
+        <w:t xml:space="preserve">CE’ key presses before </w:t>
+      </w:r>
+      <w:r>
+        <w:t>the program iterates</w:t>
       </w:r>
       <w:r>
         <w:t xml:space="preserve"> </w:t>
@@ -1455,7 +1521,10 @@
         <w:t>in the appropriate direction</w:t>
       </w:r>
       <w:r>
-        <w:t xml:space="preserve"> and redrawing the model.</w:t>
+        <w:t xml:space="preserve"> and redraws</w:t>
+      </w:r>
+      <w:r>
+        <w:t xml:space="preserve"> the model.</w:t>
       </w:r>
     </w:p>
     <w:p>
@@ -1555,15 +1624,7 @@
         <w:t>,</w:t>
       </w:r>
       <w:r>
-        <w:t xml:space="preserve"> I call a reset function on my ‘</w:t>
-      </w:r>
-      <w:proofErr w:type="spellStart"/>
-      <w:r>
-        <w:t>l_system_generator</w:t>
-      </w:r>
-      <w:proofErr w:type="spellEnd"/>
-      <w:r>
-        <w:t>’ instance</w:t>
+        <w:t xml:space="preserve"> I call a reset function on my ‘l_system_generator’ instance</w:t>
       </w:r>
       <w:r>
         <w:t xml:space="preserve"> which</w:t>
@@ -1752,19 +1813,25 @@
         <w:contextualSpacing/>
       </w:pPr>
       <w:r>
-        <w:t xml:space="preserve">I began by assigning each of the variables the remaining function keys, along with the insert </w:t>
-      </w:r>
-      <w:r>
-        <w:t xml:space="preserve">key </w:t>
-      </w:r>
-      <w:r>
-        <w:t xml:space="preserve">and </w:t>
-      </w:r>
-      <w:r>
-        <w:t>the delete key</w:t>
-      </w:r>
-      <w:r>
-        <w:t>, to detect when to increment or decrement.  The mapping was as follows:</w:t>
+        <w:t xml:space="preserve">I began by </w:t>
+      </w:r>
+      <w:r>
+        <w:t>associating</w:t>
+      </w:r>
+      <w:r>
+        <w:t xml:space="preserve"> each of the variables </w:t>
+      </w:r>
+      <w:r>
+        <w:t>with the remaining function</w:t>
+      </w:r>
+      <w:r>
+        <w:t>,</w:t>
+      </w:r>
+      <w:r>
+        <w:t xml:space="preserve"> insert, and delete keys </w:t>
+      </w:r>
+      <w:r>
+        <w:t>to detect when to increment or decrement.  The mapping was as follows:</w:t>
       </w:r>
     </w:p>
     <w:p>
@@ -2023,10 +2090,88 @@
     <w:p>
       <w:pPr>
         <w:spacing w:line="240" w:lineRule="auto"/>
-        <w:contextualSpacing/>
-      </w:pPr>
+      </w:pPr>
+    </w:p>
+    <w:p>
+      <w:pPr>
+        <w:spacing w:line="240" w:lineRule="auto"/>
+      </w:pPr>
+      <w:r>
+        <w:t xml:space="preserve">Here is a link to my </w:t>
+      </w:r>
+      <w:proofErr w:type="spellStart"/>
+      <w:r>
+        <w:rPr>
+          <w:b/>
+        </w:rPr>
+        <w:t>Youtube</w:t>
+      </w:r>
+      <w:proofErr w:type="spellEnd"/>
+      <w:r>
+        <w:rPr>
+          <w:b/>
+        </w:rPr>
+        <w:t xml:space="preserve"> video</w:t>
+      </w:r>
+      <w:r>
+        <w:t xml:space="preserve"> demonstration of the project:</w:t>
+      </w:r>
+    </w:p>
+    <w:p>
+      <w:pPr>
+        <w:spacing w:line="240" w:lineRule="auto"/>
+      </w:pPr>
+      <w:hyperlink r:id="rId8" w:history="1">
+        <w:r>
+          <w:rPr>
+            <w:rStyle w:val="Hyperlink"/>
+          </w:rPr>
+          <w:t>https://www.youtube.com/watch?v=zTMsck3Rn_0&amp;feature=youtu.be</w:t>
+        </w:r>
+      </w:hyperlink>
+    </w:p>
+    <w:p>
+      <w:pPr>
+        <w:spacing w:line="240" w:lineRule="auto"/>
+      </w:pPr>
+      <w:r>
+        <w:rPr>
+          <w:b/>
+          <w:sz w:val="26"/>
+          <w:szCs w:val="26"/>
+        </w:rPr>
+        <w:lastRenderedPageBreak/>
+        <w:t>References</w:t>
+      </w:r>
+    </w:p>
+    <w:p>
+      <w:pPr>
+        <w:spacing w:line="240" w:lineRule="auto"/>
+      </w:pPr>
+      <w:hyperlink r:id="rId9" w:history="1">
+        <w:r>
+          <w:rPr>
+            <w:rStyle w:val="Hyperlink"/>
+          </w:rPr>
+          <w:t>http://www.kevs3d.co.uk/dev/lsystems/</w:t>
+        </w:r>
+      </w:hyperlink>
+      <w:r>
+        <w:t xml:space="preserve"> (Eighth L-System example)</w:t>
+      </w:r>
+    </w:p>
+    <w:p>
+      <w:pPr>
+        <w:spacing w:line="240" w:lineRule="auto"/>
+      </w:pPr>
+      <w:r>
+        <w:t>https://en.wikipedia.org/wiki/L-system</w:t>
+      </w:r>
+      <w:bookmarkStart w:id="0" w:name="_GoBack"/>
+      <w:bookmarkEnd w:id="0"/>
     </w:p>
     <w:sectPr>
+      <w:footerReference w:type="default" r:id="rId10"/>
       <w:pgSz w:w="11906" w:h="16838"/>
       <w:pgMar w:top="1440" w:right="1440" w:bottom="1440" w:left="1440" w:header="708" w:footer="708" w:gutter="0"/>
       <w:cols w:space="708"/>
@@ -2036,6 +2181,109 @@
 </w:document>
 </file>
 
+<file path=word/endnotes.xml><?xml version="1.0" encoding="utf-8"?>
+<w:endnotes xmlns:wpc="http://schemas.microsoft.com/office/word/2010/wordprocessingCanvas" xmlns:mc="http://schemas.openxmlformats.org/markup-compatibility/2006" xmlns:o="urn:schemas-microsoft-com:office:office" xmlns:r="http://schemas.openxmlformats.org/officeDocument/2006/relationships" xmlns:m="http://schemas.openxmlformats.org/officeDocument/2006/math" xmlns:v="urn:schemas-microsoft-com:vml" xmlns:wp14="http://schemas.microsoft.com/office/word/2010/wordprocessingDrawing" xmlns:wp="http://schemas.openxmlformats.org/drawingml/2006/wordprocessingDrawing" xmlns:w10="urn:schemas-microsoft-com:office:word" xmlns:w="http://schemas.openxmlformats.org/wordprocessingml/2006/main" xmlns:w14="http://schemas.microsoft.com/office/word/2010/wordml" xmlns:w15="http://schemas.microsoft.com/office/word/2012/wordml" xmlns:wpg="http://schemas.microsoft.com/office/word/2010/wordprocessingGroup" xmlns:wpi="http://schemas.microsoft.com/office/word/2010/wordprocessingInk" xmlns:wne="http://schemas.microsoft.com/office/word/2006/wordml" xmlns:wps="http://schemas.microsoft.com/office/word/2010/wordprocessingShape" mc:Ignorable="w14 w15 wp14">
+  <w:endnote w:type="separator" w:id="-1">
+    <w:p>
+      <w:pPr>
+        <w:spacing w:after="0" w:line="240" w:lineRule="auto"/>
+      </w:pPr>
+      <w:r>
+        <w:separator/>
+      </w:r>
+    </w:p>
+  </w:endnote>
+  <w:endnote w:type="continuationSeparator" w:id="0">
+    <w:p>
+      <w:pPr>
+        <w:spacing w:after="0" w:line="240" w:lineRule="auto"/>
+      </w:pPr>
+      <w:r>
+        <w:continuationSeparator/>
+      </w:r>
+    </w:p>
+  </w:endnote>
+</w:endnotes>
+</file>
+
+<file path=word/footer1.xml><?xml version="1.0" encoding="utf-8"?>
+<w:ftr xmlns:wpc="http://schemas.microsoft.com/office/word/2010/wordprocessingCanvas" xmlns:mc="http://schemas.openxmlformats.org/markup-compatibility/2006" xmlns:o="urn:schemas-microsoft-com:office:office" xmlns:r="http://schemas.openxmlformats.org/officeDocument/2006/relationships" xmlns:m="http://schemas.openxmlformats.org/officeDocument/2006/math" xmlns:v="urn:schemas-microsoft-com:vml" xmlns:wp14="http://schemas.microsoft.com/office/word/2010/wordprocessingDrawing" xmlns:wp="http://schemas.openxmlformats.org/drawingml/2006/wordprocessingDrawing" xmlns:w10="urn:schemas-microsoft-com:office:word" xmlns:w="http://schemas.openxmlformats.org/wordprocessingml/2006/main" xmlns:w14="http://schemas.microsoft.com/office/word/2010/wordml" xmlns:w15="http://schemas.microsoft.com/office/word/2012/wordml" xmlns:wpg="http://schemas.microsoft.com/office/word/2010/wordprocessingGroup" xmlns:wpi="http://schemas.microsoft.com/office/word/2010/wordprocessingInk" xmlns:wne="http://schemas.microsoft.com/office/word/2006/wordml" xmlns:wps="http://schemas.microsoft.com/office/word/2010/wordprocessingShape" mc:Ignorable="w14 w15 wp14">
+  <w:sdt>
+    <w:sdtPr>
+      <w:id w:val="-334770277"/>
+      <w:docPartObj>
+        <w:docPartGallery w:val="Page Numbers (Bottom of Page)"/>
+        <w:docPartUnique/>
+      </w:docPartObj>
+    </w:sdtPr>
+    <w:sdtEndPr>
+      <w:rPr>
+        <w:noProof/>
+      </w:rPr>
+    </w:sdtEndPr>
+    <w:sdtContent>
+      <w:p>
+        <w:pPr>
+          <w:pStyle w:val="Footer"/>
+          <w:jc w:val="right"/>
+        </w:pPr>
+        <w:r>
+          <w:fldChar w:fldCharType="begin"/>
+        </w:r>
+        <w:r>
+          <w:instrText xml:space="preserve"> PAGE   \* MERGEFORMAT </w:instrText>
+        </w:r>
+        <w:r>
+          <w:fldChar w:fldCharType="separate"/>
+        </w:r>
+        <w:r>
+          <w:rPr>
+            <w:noProof/>
+          </w:rPr>
+          <w:t>2</w:t>
+        </w:r>
+        <w:r>
+          <w:rPr>
+            <w:noProof/>
+          </w:rPr>
+          <w:fldChar w:fldCharType="end"/>
+        </w:r>
+      </w:p>
+    </w:sdtContent>
+  </w:sdt>
+  <w:p>
+    <w:pPr>
+      <w:pStyle w:val="Footer"/>
+    </w:pPr>
+  </w:p>
+</w:ftr>
+</file>
+
+<file path=word/footnotes.xml><?xml version="1.0" encoding="utf-8"?>
+<w:footnotes xmlns:wpc="http://schemas.microsoft.com/office/word/2010/wordprocessingCanvas" xmlns:mc="http://schemas.openxmlformats.org/markup-compatibility/2006" xmlns:o="urn:schemas-microsoft-com:office:office" xmlns:r="http://schemas.openxmlformats.org/officeDocument/2006/relationships" xmlns:m="http://schemas.openxmlformats.org/officeDocument/2006/math" xmlns:v="urn:schemas-microsoft-com:vml" xmlns:wp14="http://schemas.microsoft.com/office/word/2010/wordprocessingDrawing" xmlns:wp="http://schemas.openxmlformats.org/drawingml/2006/wordprocessingDrawing" xmlns:w10="urn:schemas-microsoft-com:office:word" xmlns:w="http://schemas.openxmlformats.org/wordprocessingml/2006/main" xmlns:w14="http://schemas.microsoft.com/office/word/2010/wordml" xmlns:w15="http://schemas.microsoft.com/office/word/2012/wordml" xmlns:wpg="http://schemas.microsoft.com/office/word/2010/wordprocessingGroup" xmlns:wpi="http://schemas.microsoft.com/office/word/2010/wordprocessingInk" xmlns:wne="http://schemas.microsoft.com/office/word/2006/wordml" xmlns:wps="http://schemas.microsoft.com/office/word/2010/wordprocessingShape" mc:Ignorable="w14 w15 wp14">
+  <w:footnote w:type="separator" w:id="-1">
+    <w:p>
+      <w:pPr>
+        <w:spacing w:after="0" w:line="240" w:lineRule="auto"/>
+      </w:pPr>
+      <w:r>
+        <w:separator/>
+      </w:r>
+    </w:p>
+  </w:footnote>
+  <w:footnote w:type="continuationSeparator" w:id="0">
+    <w:p>
+      <w:pPr>
+        <w:spacing w:after="0" w:line="240" w:lineRule="auto"/>
+      </w:pPr>
+      <w:r>
+        <w:continuationSeparator/>
+      </w:r>
+    </w:p>
+  </w:footnote>
+</w:footnotes>
+</file>
+
 <file path=word/numbering.xml><?xml version="1.0" encoding="utf-8"?>
 <w:numbering xmlns:wpc="http://schemas.microsoft.com/office/word/2010/wordprocessingCanvas" xmlns:mc="http://schemas.openxmlformats.org/markup-compatibility/2006" xmlns:o="urn:schemas-microsoft-com:office:office" xmlns:r="http://schemas.openxmlformats.org/officeDocument/2006/relationships" xmlns:m="http://schemas.openxmlformats.org/officeDocument/2006/math" xmlns:v="urn:schemas-microsoft-com:vml" xmlns:wp14="http://schemas.microsoft.com/office/word/2010/wordprocessingDrawing" xmlns:wp="http://schemas.openxmlformats.org/drawingml/2006/wordprocessingDrawing" xmlns:w10="urn:schemas-microsoft-com:office:word" xmlns:w="http://schemas.openxmlformats.org/wordprocessingml/2006/main" xmlns:w14="http://schemas.microsoft.com/office/word/2010/wordml" xmlns:w15="http://schemas.microsoft.com/office/word/2012/wordml" xmlns:wpg="http://schemas.microsoft.com/office/word/2010/wordprocessingGroup" xmlns:wpi="http://schemas.microsoft.com/office/word/2010/wordprocessingInk" xmlns:wne="http://schemas.microsoft.com/office/word/2006/wordml" xmlns:wps="http://schemas.microsoft.com/office/word/2010/wordprocessingShape" mc:Ignorable="w14 w15 wp14">
   <w:abstractNum w:abstractNumId="0" w15:restartNumberingAfterBreak="0">
@@ -2491,6 +2739,119 @@
     </w:lvl>
   </w:abstractNum>
   <w:abstractNum w:abstractNumId="4" w15:restartNumberingAfterBreak="0">
+    <w:nsid w:val="4C116CA7"/>
+    <w:multiLevelType w:val="hybridMultilevel"/>
+    <w:tmpl w:val="2F4A829C"/>
+    <w:lvl w:ilvl="0" w:tplc="08090001">
+      <w:start w:val="1"/>
+      <w:numFmt w:val="bullet"/>
+      <w:lvlText w:val=""/>
+      <w:lvlJc w:val="left"/>
+      <w:pPr>
+        <w:ind w:left="720" w:hanging="360"/>
+      </w:pPr>
+      <w:rPr>
+        <w:rFonts w:ascii="Symbol" w:hAnsi="Symbol" w:hint="default"/>
+      </w:rPr>
+    </w:lvl>
+    <w:lvl w:ilvl="1" w:tplc="08090003" w:tentative="1">
+      <w:start w:val="1"/>
+      <w:numFmt w:val="bullet"/>
+      <w:lvlText w:val="o"/>
+      <w:lvlJc w:val="left"/>
+      <w:pPr>
+        <w:ind w:left="1440" w:hanging="360"/>
+      </w:pPr>
+      <w:rPr>
+        <w:rFonts w:ascii="Courier New" w:hAnsi="Courier New" w:cs="Courier New" w:hint="default"/>
+      </w:rPr>
+    </w:lvl>
+    <w:lvl w:ilvl="2" w:tplc="08090005" w:tentative="1">
+      <w:start w:val="1"/>
+      <w:numFmt w:val="bullet"/>
+      <w:lvlText w:val=""/>
+      <w:lvlJc w:val="left"/>
+      <w:pPr>
+        <w:ind w:left="2160" w:hanging="360"/>
+      </w:pPr>
+      <w:rPr>
+        <w:rFonts w:ascii="Wingdings" w:hAnsi="Wingdings" w:hint="default"/>
+      </w:rPr>
+    </w:lvl>
+    <w:lvl w:ilvl="3" w:tplc="08090001" w:tentative="1">
+      <w:start w:val="1"/>
+      <w:numFmt w:val="bullet"/>
+      <w:lvlText w:val=""/>
+      <w:lvlJc w:val="left"/>
+      <w:pPr>
+        <w:ind w:left="2880" w:hanging="360"/>
+      </w:pPr>
+      <w:rPr>
+        <w:rFonts w:ascii="Symbol" w:hAnsi="Symbol" w:hint="default"/>
+      </w:rPr>
+    </w:lvl>
+    <w:lvl w:ilvl="4" w:tplc="08090003" w:tentative="1">
+      <w:start w:val="1"/>
+      <w:numFmt w:val="bullet"/>
+      <w:lvlText w:val="o"/>
+      <w:lvlJc w:val="left"/>
+      <w:pPr>
+        <w:ind w:left="3600" w:hanging="360"/>
+      </w:pPr>
+      <w:rPr>
+        <w:rFonts w:ascii="Courier New" w:hAnsi="Courier New" w:cs="Courier New" w:hint="default"/>
+      </w:rPr>
+    </w:lvl>
+    <w:lvl w:ilvl="5" w:tplc="08090005" w:tentative="1">
+      <w:start w:val="1"/>
+      <w:numFmt w:val="bullet"/>
+      <w:lvlText w:val=""/>
+      <w:lvlJc w:val="left"/>
+      <w:pPr>
+        <w:ind w:left="4320" w:hanging="360"/>
+      </w:pPr>
+      <w:rPr>
+        <w:rFonts w:ascii="Wingdings" w:hAnsi="Wingdings" w:hint="default"/>
+      </w:rPr>
+    </w:lvl>
+    <w:lvl w:ilvl="6" w:tplc="08090001" w:tentative="1">
+      <w:start w:val="1"/>
+      <w:numFmt w:val="bullet"/>
+      <w:lvlText w:val=""/>
+      <w:lvlJc w:val="left"/>
+      <w:pPr>
+        <w:ind w:left="5040" w:hanging="360"/>
+      </w:pPr>
+      <w:rPr>
+        <w:rFonts w:ascii="Symbol" w:hAnsi="Symbol" w:hint="default"/>
+      </w:rPr>
+    </w:lvl>
+    <w:lvl w:ilvl="7" w:tplc="08090003" w:tentative="1">
+      <w:start w:val="1"/>
+      <w:numFmt w:val="bullet"/>
+      <w:lvlText w:val="o"/>
+      <w:lvlJc w:val="left"/>
+      <w:pPr>
+        <w:ind w:left="5760" w:hanging="360"/>
+      </w:pPr>
+      <w:rPr>
+        <w:rFonts w:ascii="Courier New" w:hAnsi="Courier New" w:cs="Courier New" w:hint="default"/>
+      </w:rPr>
+    </w:lvl>
+    <w:lvl w:ilvl="8" w:tplc="08090005" w:tentative="1">
+      <w:start w:val="1"/>
+      <w:numFmt w:val="bullet"/>
+      <w:lvlText w:val=""/>
+      <w:lvlJc w:val="left"/>
+      <w:pPr>
+        <w:ind w:left="6480" w:hanging="360"/>
+      </w:pPr>
+      <w:rPr>
+        <w:rFonts w:ascii="Wingdings" w:hAnsi="Wingdings" w:hint="default"/>
+      </w:rPr>
+    </w:lvl>
+  </w:abstractNum>
+  <w:abstractNum w:abstractNumId="5" w15:restartNumberingAfterBreak="0">
     <w:nsid w:val="6C1061FD"/>
     <w:multiLevelType w:val="hybridMultilevel"/>
     <w:tmpl w:val="FBF6D65E"/>
@@ -2603,7 +2964,7 @@
       </w:rPr>
     </w:lvl>
   </w:abstractNum>
-  <w:abstractNum w:abstractNumId="5" w15:restartNumberingAfterBreak="0">
+  <w:abstractNum w:abstractNumId="6" w15:restartNumberingAfterBreak="0">
     <w:nsid w:val="6DE41EDB"/>
     <w:multiLevelType w:val="hybridMultilevel"/>
     <w:tmpl w:val="F78A0B66"/>
@@ -2716,7 +3077,7 @@
       </w:rPr>
     </w:lvl>
   </w:abstractNum>
-  <w:abstractNum w:abstractNumId="6" w15:restartNumberingAfterBreak="0">
+  <w:abstractNum w:abstractNumId="7" w15:restartNumberingAfterBreak="0">
     <w:nsid w:val="7F6E6786"/>
     <w:multiLevelType w:val="hybridMultilevel"/>
     <w:tmpl w:val="7E6A4070"/>
@@ -2839,15 +3200,18 @@
     <w:abstractNumId w:val="1"/>
   </w:num>
   <w:num w:numId="4">
-    <w:abstractNumId w:val="5"/>
+    <w:abstractNumId w:val="6"/>
   </w:num>
   <w:num w:numId="5">
     <w:abstractNumId w:val="0"/>
   </w:num>
   <w:num w:numId="6">
-    <w:abstractNumId w:val="6"/>
+    <w:abstractNumId w:val="7"/>
   </w:num>
   <w:num w:numId="7">
+    <w:abstractNumId w:val="5"/>
+  </w:num>
+  <w:num w:numId="8">
     <w:abstractNumId w:val="4"/>
   </w:num>
 </w:numbering>
@@ -3285,6 +3649,61 @@
       <w:contextualSpacing/>
     </w:pPr>
   </w:style>
+  <w:style w:type="paragraph" w:styleId="Header">
+    <w:name w:val="header"/>
+    <w:basedOn w:val="Normal"/>
+    <w:link w:val="HeaderChar"/>
+    <w:uiPriority w:val="99"/>
+    <w:unhideWhenUsed/>
+    <w:rsid w:val="002717E4"/>
+    <w:pPr>
+      <w:tabs>
+        <w:tab w:val="center" w:pos="4513"/>
+        <w:tab w:val="right" w:pos="9026"/>
+      </w:tabs>
+      <w:spacing w:after="0" w:line="240" w:lineRule="auto"/>
+    </w:pPr>
+  </w:style>
+  <w:style w:type="character" w:customStyle="1" w:styleId="HeaderChar">
+    <w:name w:val="Header Char"/>
+    <w:basedOn w:val="DefaultParagraphFont"/>
+    <w:link w:val="Header"/>
+    <w:uiPriority w:val="99"/>
+    <w:rsid w:val="002717E4"/>
+  </w:style>
+  <w:style w:type="paragraph" w:styleId="Footer">
+    <w:name w:val="footer"/>
+    <w:basedOn w:val="Normal"/>
+    <w:link w:val="FooterChar"/>
+    <w:uiPriority w:val="99"/>
+    <w:unhideWhenUsed/>
+    <w:rsid w:val="002717E4"/>
+    <w:pPr>
+      <w:tabs>
+        <w:tab w:val="center" w:pos="4513"/>
+        <w:tab w:val="right" w:pos="9026"/>
+      </w:tabs>
+      <w:spacing w:after="0" w:line="240" w:lineRule="auto"/>
+    </w:pPr>
+  </w:style>
+  <w:style w:type="character" w:customStyle="1" w:styleId="FooterChar">
+    <w:name w:val="Footer Char"/>
+    <w:basedOn w:val="DefaultParagraphFont"/>
+    <w:link w:val="Footer"/>
+    <w:uiPriority w:val="99"/>
+    <w:rsid w:val="002717E4"/>
+  </w:style>
+  <w:style w:type="character" w:styleId="Hyperlink">
+    <w:name w:val="Hyperlink"/>
+    <w:basedOn w:val="DefaultParagraphFont"/>
+    <w:uiPriority w:val="99"/>
+    <w:unhideWhenUsed/>
+    <w:rsid w:val="00EA13D8"/>
+    <w:rPr>
+      <w:color w:val="0563C1" w:themeColor="hyperlink"/>
+      <w:u w:val="single"/>
+    </w:rPr>
+  </w:style>
 </w:styles>
 </file>
 
@@ -3554,7 +3973,7 @@
 </file>
 
 <file path=customXml/itemProps1.xml><?xml version="1.0" encoding="utf-8"?>
-<ds:datastoreItem xmlns:ds="http://schemas.openxmlformats.org/officeDocument/2006/customXml" ds:itemID="{A93924CB-12DC-488C-AA5E-DA6E5F3CA9AA}">
+<ds:datastoreItem xmlns:ds="http://schemas.openxmlformats.org/officeDocument/2006/customXml" ds:itemID="{789AA0F8-BCAD-490F-AC66-29D76884A8D5}">
   <ds:schemaRefs>
     <ds:schemaRef ds:uri="http://schemas.openxmlformats.org/officeDocument/2006/bibliography"/>
   </ds:schemaRefs>

</xml_diff>